<commit_message>
Update Final da Entrega P1
</commit_message>
<xml_diff>
--- a/Acompanhamento/plano de iteracao E2_Cadastro MotoTaxista.docx
+++ b/Acompanhamento/plano de iteracao E2_Cadastro MotoTaxista.docx
@@ -10,8 +10,6 @@
       <w:r>
         <w:t>MotoTaxiJá</w:t>
       </w:r>
-      <w:bookmarkStart w:id="0" w:name="_GoBack"/>
-      <w:bookmarkEnd w:id="0"/>
       <w:proofErr w:type="spellEnd"/>
     </w:p>
     <w:p>
@@ -79,7 +77,7 @@
                 <w:bCs/>
               </w:rPr>
             </w:pPr>
-            <w:bookmarkStart w:id="1" w:name="OLE_LINK1"/>
+            <w:bookmarkStart w:id="0" w:name="OLE_LINK1"/>
             <w:r>
               <w:rPr>
                 <w:rFonts w:ascii="Arial" w:hAnsi="Arial" w:cs="Arial"/>
@@ -489,7 +487,7 @@
         </w:tc>
         <w:proofErr w:type="gramEnd"/>
       </w:tr>
-      <w:bookmarkEnd w:id="1"/>
+      <w:bookmarkEnd w:id="0"/>
     </w:tbl>
     <w:p>
       <w:pPr>
@@ -2890,7 +2888,15 @@
               <w:rPr>
                 <w:rFonts w:ascii="Arial" w:hAnsi="Arial" w:cs="Arial"/>
               </w:rPr>
-              <w:t>Cadastro Moto Taxista</w:t>
+              <w:t>Cadastro Moto</w:t>
+            </w:r>
+            <w:bookmarkStart w:id="1" w:name="_GoBack"/>
+            <w:bookmarkEnd w:id="1"/>
+            <w:r>
+              <w:rPr>
+                <w:rFonts w:ascii="Arial" w:hAnsi="Arial" w:cs="Arial"/>
+              </w:rPr>
+              <w:t>Taxista</w:t>
             </w:r>
           </w:p>
         </w:tc>
@@ -3910,29 +3916,15 @@
             </w:rPr>
             <w:t xml:space="preserve"> </w:t>
           </w:r>
-          <w:r>
-            <w:fldChar w:fldCharType="begin"/>
-          </w:r>
-          <w:r>
-            <w:instrText xml:space="preserve"> NUMPAGES  \* MERGEFORMAT </w:instrText>
-          </w:r>
-          <w:r>
-            <w:fldChar w:fldCharType="separate"/>
-          </w:r>
-          <w:r>
-            <w:rPr>
-              <w:rStyle w:val="Nmerodepgina"/>
-              <w:noProof/>
-            </w:rPr>
-            <w:t>3</w:t>
-          </w:r>
-          <w:r>
-            <w:rPr>
-              <w:rStyle w:val="Nmerodepgina"/>
-              <w:noProof/>
-            </w:rPr>
-            <w:fldChar w:fldCharType="end"/>
-          </w:r>
+          <w:fldSimple w:instr=" NUMPAGES  \* MERGEFORMAT ">
+            <w:r>
+              <w:rPr>
+                <w:rStyle w:val="Nmerodepgina"/>
+                <w:noProof/>
+              </w:rPr>
+              <w:t>3</w:t>
+            </w:r>
+          </w:fldSimple>
         </w:p>
       </w:tc>
     </w:tr>

</xml_diff>